<commit_message>
-Elaboración del Diagrama de Secuencia del CU Subir Programa Firmado. -Completado del documento: Especificación CU Subir Programa Firmado.
</commit_message>
<xml_diff>
--- a/Elaboración/Especificaciones CU/Especificacion Caso de Uso Subir Programa Firmado.docx
+++ b/Elaboración/Especificaciones CU/Especificacion Caso de Uso Subir Programa Firmado.docx
@@ -407,13 +407,7 @@
                         <w:pStyle w:val="PSI-DescripcindelDocumentos"/>
                       </w:pPr>
                       <w:r>
-                        <w:t xml:space="preserve">Un  Caso de Uso  </w:t>
-                      </w:r>
-                      <w:r>
-                        <w:t>es</w:t>
-                      </w:r>
-                      <w:r>
-                        <w:t xml:space="preserve"> una secuencia de interacciones que se desarrollarán entre un sistema y sus actores en respuesta a un evento que inicia un actor principal sobre el propio sistema. </w:t>
+                        <w:t xml:space="preserve">Un  Caso de Uso  es una secuencia de interacciones que se desarrollarán entre un sistema y sus actores en respuesta a un evento que inicia un actor principal sobre el propio sistema. </w:t>
                       </w:r>
                     </w:p>
                     <w:p>
@@ -581,7 +575,7 @@
               <w:noProof/>
               <w:sz w:val="22"/>
               <w:szCs w:val="22"/>
-              <w:lang w:eastAsia="es-ES"/>
+              <w:lang w:val="es-AR" w:eastAsia="es-AR"/>
             </w:rPr>
           </w:pPr>
           <w:r>
@@ -593,7 +587,7 @@
           <w:r>
             <w:fldChar w:fldCharType="separate"/>
           </w:r>
-          <w:hyperlink w:anchor="_Toc257615429" w:history="1">
+          <w:hyperlink w:anchor="_Toc17554855" w:history="1">
             <w:r>
               <w:rPr>
                 <w:rStyle w:val="Hipervnculo"/>
@@ -620,7 +614,7 @@
                 <w:noProof/>
                 <w:webHidden/>
               </w:rPr>
-              <w:instrText xml:space="preserve"> PAGEREF _Toc257615429 \h </w:instrText>
+              <w:instrText xml:space="preserve"> PAGEREF _Toc17554855 \h </w:instrText>
             </w:r>
             <w:r>
               <w:rPr>
@@ -640,7 +634,7 @@
                 <w:noProof/>
                 <w:webHidden/>
               </w:rPr>
-              <w:t>3</w:t>
+              <w:t>4</w:t>
             </w:r>
             <w:r>
               <w:rPr>
@@ -661,10 +655,10 @@
               <w:noProof/>
               <w:sz w:val="22"/>
               <w:szCs w:val="22"/>
-              <w:lang w:eastAsia="es-ES"/>
+              <w:lang w:val="es-AR" w:eastAsia="es-AR"/>
             </w:rPr>
           </w:pPr>
-          <w:hyperlink w:anchor="_Toc257615430" w:history="1">
+          <w:hyperlink w:anchor="_Toc17554856" w:history="1">
             <w:r>
               <w:rPr>
                 <w:rStyle w:val="Hipervnculo"/>
@@ -691,7 +685,7 @@
                 <w:noProof/>
                 <w:webHidden/>
               </w:rPr>
-              <w:instrText xml:space="preserve"> PAGEREF _Toc257615430 \h </w:instrText>
+              <w:instrText xml:space="preserve"> PAGEREF _Toc17554856 \h </w:instrText>
             </w:r>
             <w:r>
               <w:rPr>
@@ -711,7 +705,7 @@
                 <w:noProof/>
                 <w:webHidden/>
               </w:rPr>
-              <w:t>3</w:t>
+              <w:t>4</w:t>
             </w:r>
             <w:r>
               <w:rPr>
@@ -732,10 +726,10 @@
               <w:noProof/>
               <w:sz w:val="22"/>
               <w:szCs w:val="22"/>
-              <w:lang w:eastAsia="es-ES"/>
+              <w:lang w:val="es-AR" w:eastAsia="es-AR"/>
             </w:rPr>
           </w:pPr>
-          <w:hyperlink w:anchor="_Toc257615431" w:history="1">
+          <w:hyperlink w:anchor="_Toc17554857" w:history="1">
             <w:r>
               <w:rPr>
                 <w:rStyle w:val="Hipervnculo"/>
@@ -762,7 +756,7 @@
                 <w:noProof/>
                 <w:webHidden/>
               </w:rPr>
-              <w:instrText xml:space="preserve"> PAGEREF _Toc257615431 \h </w:instrText>
+              <w:instrText xml:space="preserve"> PAGEREF _Toc17554857 \h </w:instrText>
             </w:r>
             <w:r>
               <w:rPr>
@@ -782,7 +776,7 @@
                 <w:noProof/>
                 <w:webHidden/>
               </w:rPr>
-              <w:t>3</w:t>
+              <w:t>4</w:t>
             </w:r>
             <w:r>
               <w:rPr>
@@ -803,10 +797,10 @@
               <w:noProof/>
               <w:sz w:val="22"/>
               <w:szCs w:val="22"/>
-              <w:lang w:eastAsia="es-ES"/>
+              <w:lang w:val="es-AR" w:eastAsia="es-AR"/>
             </w:rPr>
           </w:pPr>
-          <w:hyperlink w:anchor="_Toc257615432" w:history="1">
+          <w:hyperlink w:anchor="_Toc17554858" w:history="1">
             <w:r>
               <w:rPr>
                 <w:rStyle w:val="Hipervnculo"/>
@@ -833,7 +827,7 @@
                 <w:noProof/>
                 <w:webHidden/>
               </w:rPr>
-              <w:instrText xml:space="preserve"> PAGEREF _Toc257615432 \h </w:instrText>
+              <w:instrText xml:space="preserve"> PAGEREF _Toc17554858 \h </w:instrText>
             </w:r>
             <w:r>
               <w:rPr>
@@ -853,7 +847,7 @@
                 <w:noProof/>
                 <w:webHidden/>
               </w:rPr>
-              <w:t>3</w:t>
+              <w:t>4</w:t>
             </w:r>
             <w:r>
               <w:rPr>
@@ -874,10 +868,10 @@
               <w:noProof/>
               <w:sz w:val="22"/>
               <w:szCs w:val="22"/>
-              <w:lang w:eastAsia="es-ES"/>
+              <w:lang w:val="es-AR" w:eastAsia="es-AR"/>
             </w:rPr>
           </w:pPr>
-          <w:hyperlink w:anchor="_Toc257615433" w:history="1">
+          <w:hyperlink w:anchor="_Toc17554859" w:history="1">
             <w:r>
               <w:rPr>
                 <w:rStyle w:val="Hipervnculo"/>
@@ -904,7 +898,7 @@
                 <w:noProof/>
                 <w:webHidden/>
               </w:rPr>
-              <w:instrText xml:space="preserve"> PAGEREF _Toc257615433 \h </w:instrText>
+              <w:instrText xml:space="preserve"> PAGEREF _Toc17554859 \h </w:instrText>
             </w:r>
             <w:r>
               <w:rPr>
@@ -924,7 +918,7 @@
                 <w:noProof/>
                 <w:webHidden/>
               </w:rPr>
-              <w:t>3</w:t>
+              <w:t>5</w:t>
             </w:r>
             <w:r>
               <w:rPr>
@@ -945,10 +939,10 @@
               <w:noProof/>
               <w:sz w:val="22"/>
               <w:szCs w:val="22"/>
-              <w:lang w:eastAsia="es-ES"/>
+              <w:lang w:val="es-AR" w:eastAsia="es-AR"/>
             </w:rPr>
           </w:pPr>
-          <w:hyperlink w:anchor="_Toc257615434" w:history="1">
+          <w:hyperlink w:anchor="_Toc17554860" w:history="1">
             <w:r>
               <w:rPr>
                 <w:rStyle w:val="Hipervnculo"/>
@@ -975,7 +969,7 @@
                 <w:noProof/>
                 <w:webHidden/>
               </w:rPr>
-              <w:instrText xml:space="preserve"> PAGEREF _Toc257615434 \h </w:instrText>
+              <w:instrText xml:space="preserve"> PAGEREF _Toc17554860 \h </w:instrText>
             </w:r>
             <w:r>
               <w:rPr>
@@ -995,7 +989,7 @@
                 <w:noProof/>
                 <w:webHidden/>
               </w:rPr>
-              <w:t>3</w:t>
+              <w:t>5</w:t>
             </w:r>
             <w:r>
               <w:rPr>
@@ -1016,10 +1010,10 @@
               <w:noProof/>
               <w:sz w:val="22"/>
               <w:szCs w:val="22"/>
-              <w:lang w:eastAsia="es-ES"/>
+              <w:lang w:val="es-AR" w:eastAsia="es-AR"/>
             </w:rPr>
           </w:pPr>
-          <w:hyperlink w:anchor="_Toc257615435" w:history="1">
+          <w:hyperlink w:anchor="_Toc17554861" w:history="1">
             <w:r>
               <w:rPr>
                 <w:rStyle w:val="Hipervnculo"/>
@@ -1046,7 +1040,7 @@
                 <w:noProof/>
                 <w:webHidden/>
               </w:rPr>
-              <w:instrText xml:space="preserve"> PAGEREF _Toc257615435 \h </w:instrText>
+              <w:instrText xml:space="preserve"> PAGEREF _Toc17554861 \h </w:instrText>
             </w:r>
             <w:r>
               <w:rPr>
@@ -1066,7 +1060,7 @@
                 <w:noProof/>
                 <w:webHidden/>
               </w:rPr>
-              <w:t>3</w:t>
+              <w:t>5</w:t>
             </w:r>
             <w:r>
               <w:rPr>
@@ -1087,10 +1081,10 @@
               <w:noProof/>
               <w:sz w:val="22"/>
               <w:szCs w:val="22"/>
-              <w:lang w:eastAsia="es-ES"/>
+              <w:lang w:val="es-AR" w:eastAsia="es-AR"/>
             </w:rPr>
           </w:pPr>
-          <w:hyperlink w:anchor="_Toc257615436" w:history="1">
+          <w:hyperlink w:anchor="_Toc17554862" w:history="1">
             <w:r>
               <w:rPr>
                 <w:rStyle w:val="Hipervnculo"/>
@@ -1117,7 +1111,7 @@
                 <w:noProof/>
                 <w:webHidden/>
               </w:rPr>
-              <w:instrText xml:space="preserve"> PAGEREF _Toc257615436 \h </w:instrText>
+              <w:instrText xml:space="preserve"> PAGEREF _Toc17554862 \h </w:instrText>
             </w:r>
             <w:r>
               <w:rPr>
@@ -1137,7 +1131,7 @@
                 <w:noProof/>
                 <w:webHidden/>
               </w:rPr>
-              <w:t>3</w:t>
+              <w:t>5</w:t>
             </w:r>
             <w:r>
               <w:rPr>
@@ -1158,10 +1152,10 @@
               <w:noProof/>
               <w:sz w:val="22"/>
               <w:szCs w:val="22"/>
-              <w:lang w:eastAsia="es-ES"/>
+              <w:lang w:val="es-AR" w:eastAsia="es-AR"/>
             </w:rPr>
           </w:pPr>
-          <w:hyperlink w:anchor="_Toc257615437" w:history="1">
+          <w:hyperlink w:anchor="_Toc17554863" w:history="1">
             <w:r>
               <w:rPr>
                 <w:rStyle w:val="Hipervnculo"/>
@@ -1188,7 +1182,7 @@
                 <w:noProof/>
                 <w:webHidden/>
               </w:rPr>
-              <w:instrText xml:space="preserve"> PAGEREF _Toc257615437 \h </w:instrText>
+              <w:instrText xml:space="preserve"> PAGEREF _Toc17554863 \h </w:instrText>
             </w:r>
             <w:r>
               <w:rPr>
@@ -1208,149 +1202,7 @@
                 <w:noProof/>
                 <w:webHidden/>
               </w:rPr>
-              <w:t>3</w:t>
-            </w:r>
-            <w:r>
-              <w:rPr>
-                <w:noProof/>
-                <w:webHidden/>
-              </w:rPr>
-              <w:fldChar w:fldCharType="end"/>
-            </w:r>
-          </w:hyperlink>
-        </w:p>
-        <w:p>
-          <w:pPr>
-            <w:pStyle w:val="TDC2"/>
-            <w:rPr>
-              <w:rFonts w:eastAsiaTheme="minorEastAsia"/>
-              <w:i w:val="0"/>
-              <w:iCs w:val="0"/>
-              <w:noProof/>
-              <w:sz w:val="22"/>
-              <w:szCs w:val="22"/>
-              <w:lang w:eastAsia="es-ES"/>
-            </w:rPr>
-          </w:pPr>
-          <w:hyperlink w:anchor="_Toc257615438" w:history="1">
-            <w:r>
-              <w:rPr>
-                <w:rStyle w:val="Hipervnculo"/>
-                <w:noProof/>
-              </w:rPr>
-              <w:t>Diagrama de Colaboración</w:t>
-            </w:r>
-            <w:r>
-              <w:rPr>
-                <w:noProof/>
-                <w:webHidden/>
-              </w:rPr>
-              <w:tab/>
-            </w:r>
-            <w:r>
-              <w:rPr>
-                <w:noProof/>
-                <w:webHidden/>
-              </w:rPr>
-              <w:fldChar w:fldCharType="begin"/>
-            </w:r>
-            <w:r>
-              <w:rPr>
-                <w:noProof/>
-                <w:webHidden/>
-              </w:rPr>
-              <w:instrText xml:space="preserve"> PAGEREF _Toc257615438 \h </w:instrText>
-            </w:r>
-            <w:r>
-              <w:rPr>
-                <w:noProof/>
-                <w:webHidden/>
-              </w:rPr>
-            </w:r>
-            <w:r>
-              <w:rPr>
-                <w:noProof/>
-                <w:webHidden/>
-              </w:rPr>
-              <w:fldChar w:fldCharType="separate"/>
-            </w:r>
-            <w:r>
-              <w:rPr>
-                <w:noProof/>
-                <w:webHidden/>
-              </w:rPr>
-              <w:t>3</w:t>
-            </w:r>
-            <w:r>
-              <w:rPr>
-                <w:noProof/>
-                <w:webHidden/>
-              </w:rPr>
-              <w:fldChar w:fldCharType="end"/>
-            </w:r>
-          </w:hyperlink>
-        </w:p>
-        <w:p>
-          <w:pPr>
-            <w:pStyle w:val="TDC2"/>
-            <w:rPr>
-              <w:rFonts w:eastAsiaTheme="minorEastAsia"/>
-              <w:i w:val="0"/>
-              <w:iCs w:val="0"/>
-              <w:noProof/>
-              <w:sz w:val="22"/>
-              <w:szCs w:val="22"/>
-              <w:lang w:eastAsia="es-ES"/>
-            </w:rPr>
-          </w:pPr>
-          <w:hyperlink w:anchor="_Toc257615439" w:history="1">
-            <w:r>
-              <w:rPr>
-                <w:rStyle w:val="Hipervnculo"/>
-                <w:noProof/>
-              </w:rPr>
-              <w:t>Diagrama de Estados</w:t>
-            </w:r>
-            <w:r>
-              <w:rPr>
-                <w:noProof/>
-                <w:webHidden/>
-              </w:rPr>
-              <w:tab/>
-            </w:r>
-            <w:r>
-              <w:rPr>
-                <w:noProof/>
-                <w:webHidden/>
-              </w:rPr>
-              <w:fldChar w:fldCharType="begin"/>
-            </w:r>
-            <w:r>
-              <w:rPr>
-                <w:noProof/>
-                <w:webHidden/>
-              </w:rPr>
-              <w:instrText xml:space="preserve"> PAGEREF _Toc257615439 \h </w:instrText>
-            </w:r>
-            <w:r>
-              <w:rPr>
-                <w:noProof/>
-                <w:webHidden/>
-              </w:rPr>
-            </w:r>
-            <w:r>
-              <w:rPr>
-                <w:noProof/>
-                <w:webHidden/>
-              </w:rPr>
-              <w:fldChar w:fldCharType="separate"/>
-            </w:r>
-            <w:r>
-              <w:rPr>
-                <w:noProof/>
-                <w:webHidden/>
-              </w:rPr>
-              <w:t>3</w:t>
+              <w:t>6</w:t>
             </w:r>
             <w:r>
               <w:rPr>
@@ -1410,7 +1262,7 @@
       </w:pPr>
       <w:bookmarkStart w:id="0" w:name="_Toc228206475"/>
       <w:bookmarkStart w:id="1" w:name="_Toc234686580"/>
-      <w:bookmarkStart w:id="2" w:name="_Toc257615429"/>
+      <w:bookmarkStart w:id="2" w:name="_Toc17554855"/>
       <w:r>
         <w:t>Descripción</w:t>
       </w:r>
@@ -1458,7 +1310,7 @@
       </w:pPr>
       <w:bookmarkStart w:id="3" w:name="_Toc228206476"/>
       <w:bookmarkStart w:id="4" w:name="_Toc234686581"/>
-      <w:bookmarkStart w:id="5" w:name="_Toc257615430"/>
+      <w:bookmarkStart w:id="5" w:name="_Toc17554856"/>
       <w:r>
         <w:t>Actores del CU</w:t>
       </w:r>
@@ -1470,6 +1322,11 @@
       <w:pPr>
         <w:pStyle w:val="PSI-Normal"/>
       </w:pPr>
+    </w:p>
+    <w:p>
+      <w:pPr>
+        <w:pStyle w:val="PSI-Normal"/>
+      </w:pPr>
       <w:r>
         <w:t>Empleado Secretaría Académica</w:t>
       </w:r>
@@ -1485,7 +1342,7 @@
       </w:pPr>
       <w:bookmarkStart w:id="6" w:name="_Toc228206477"/>
       <w:bookmarkStart w:id="7" w:name="_Toc234686582"/>
-      <w:bookmarkStart w:id="8" w:name="_Toc257615431"/>
+      <w:bookmarkStart w:id="8" w:name="_Toc17554857"/>
       <w:r>
         <w:t>Precondiciones</w:t>
       </w:r>
@@ -1500,17 +1357,35 @@
       <w:pPr>
         <w:pStyle w:val="PSI-Normal"/>
       </w:pPr>
-      <w:r>
-        <w:t>Haber accedido al sistema.</w:t>
-      </w:r>
     </w:p>
     <w:p>
       <w:pPr>
         <w:pStyle w:val="PSI-Normal"/>
       </w:pPr>
       <w:r>
+        <w:t>Haber ingresado</w:t>
+      </w:r>
+      <w:r>
+        <w:t xml:space="preserve"> al sistema.</w:t>
+      </w:r>
+    </w:p>
+    <w:p>
+      <w:pPr>
+        <w:pStyle w:val="PSI-Normal"/>
+      </w:pPr>
+    </w:p>
+    <w:p>
+      <w:pPr>
+        <w:pStyle w:val="PSI-Normal"/>
+      </w:pPr>
+      <w:r>
         <w:t>Contar con el programa firmado ya escaneado.</w:t>
       </w:r>
+    </w:p>
+    <w:p>
+      <w:pPr>
+        <w:pStyle w:val="PSI-Normal"/>
+      </w:pPr>
     </w:p>
     <w:p>
       <w:pPr>
@@ -1523,7 +1398,7 @@
       </w:pPr>
       <w:bookmarkStart w:id="9" w:name="_Toc228206478"/>
       <w:bookmarkStart w:id="10" w:name="_Toc234686583"/>
-      <w:bookmarkStart w:id="11" w:name="_Toc257615432"/>
+      <w:bookmarkStart w:id="11" w:name="_Toc17554858"/>
       <w:r>
         <w:t>Flujo de Eventos Normal</w:t>
       </w:r>
@@ -1534,54 +1409,26 @@
     <w:p>
       <w:pPr>
         <w:pStyle w:val="PSI-Normal"/>
-        <w:numPr>
-          <w:ilvl w:val="0"/>
-          <w:numId w:val="13"/>
-        </w:numPr>
-        <w:spacing w:before="0" w:line="240" w:lineRule="auto"/>
-      </w:pPr>
-      <w:r>
-        <w:t>El sistema despliega la pantalla “</w:t>
-      </w:r>
-      <w:r>
-        <w:t>Seleccionar Año</w:t>
-      </w:r>
-      <w:r>
-        <w:t xml:space="preserve">”, con un listado de </w:t>
-      </w:r>
-      <w:r>
-        <w:t>los años desde 2011</w:t>
-      </w:r>
-      <w:r>
-        <w:t xml:space="preserve"> hasta el año actual</w:t>
-      </w:r>
-      <w:r>
-        <w:t xml:space="preserve"> en orden creciente</w:t>
-      </w:r>
-      <w:r>
-        <w:t>.</w:t>
-      </w:r>
+      </w:pPr>
     </w:p>
     <w:p>
       <w:pPr>
         <w:pStyle w:val="PSI-Normal"/>
         <w:numPr>
           <w:ilvl w:val="0"/>
-          <w:numId w:val="13"/>
+          <w:numId w:val="17"/>
         </w:numPr>
-        <w:spacing w:before="0" w:line="240" w:lineRule="auto"/>
-      </w:pPr>
-      <w:r>
-        <w:t xml:space="preserve">El empleado de SA selecciona </w:t>
-      </w:r>
-      <w:r>
-        <w:t>el año</w:t>
-      </w:r>
-      <w:r>
-        <w:t xml:space="preserve"> del listado o también puede filtrar ingresando el año en el campo de texto, posteriormente selecciona el año</w:t>
-      </w:r>
-      <w:r>
-        <w:t>.</w:t>
+      </w:pPr>
+      <w:bookmarkStart w:id="12" w:name="_GoBack"/>
+      <w:bookmarkEnd w:id="12"/>
+      <w:r>
+        <w:t>Se presenta al Empleado de Secr</w:t>
+      </w:r>
+      <w:r>
+        <w:t>etaría Académica, la pantalla Subir Programa</w:t>
+      </w:r>
+      <w:r>
+        <w:t xml:space="preserve"> que muestra Tres listas desplegables (Año, Carrera y Asignatura), un campo de texto donde se puede realizar una Descripción, un botón que permite seleccionar un programa (documento) a cargar en el sistema, un botón que permita subir el programa seleccionado y un botón para cancelar la operación. </w:t>
       </w:r>
     </w:p>
     <w:p>
@@ -1589,30 +1436,11 @@
         <w:pStyle w:val="PSI-Normal"/>
         <w:numPr>
           <w:ilvl w:val="0"/>
-          <w:numId w:val="13"/>
+          <w:numId w:val="17"/>
         </w:numPr>
-        <w:spacing w:before="0" w:line="240" w:lineRule="auto"/>
-      </w:pPr>
-      <w:r>
-        <w:t>El sistema despliega la pantalla “Subir Programa”</w:t>
-      </w:r>
-      <w:r>
-        <w:t xml:space="preserve"> en el cual se tienen </w:t>
-      </w:r>
-      <w:r>
-        <w:t>dos</w:t>
-      </w:r>
-      <w:r>
-        <w:t xml:space="preserve"> listas desplegables, una para seleccionar una Carrera, otra para seleccionar la Asignatura, Opcionalmente puede agregar una descripción del programa, Se cuenta con tres botones: uno para </w:t>
-      </w:r>
-      <w:r>
-        <w:t xml:space="preserve">poder </w:t>
-      </w:r>
-      <w:r>
-        <w:t>seleccionar el programa, otro para subir el programa y un último para cancelar la operación</w:t>
-      </w:r>
-      <w:r>
-        <w:t>.</w:t>
+      </w:pPr>
+      <w:r>
+        <w:t xml:space="preserve">El empleado de Secretaría Académica selecciona el año del programa a subir. </w:t>
       </w:r>
     </w:p>
     <w:p>
@@ -1620,12 +1448,11 @@
         <w:pStyle w:val="PSI-Normal"/>
         <w:numPr>
           <w:ilvl w:val="0"/>
-          <w:numId w:val="13"/>
+          <w:numId w:val="17"/>
         </w:numPr>
-        <w:spacing w:before="0" w:line="240" w:lineRule="auto"/>
-      </w:pPr>
-      <w:r>
-        <w:t xml:space="preserve">El empleado de SA selecciona la Carrera, luego la Asignatura del programa a subir. Opcionalmente puede agregar una descripción. </w:t>
+      </w:pPr>
+      <w:r>
+        <w:t xml:space="preserve">El empleado de Secretaría Académica selecciona la carrera del programa a subir. </w:t>
       </w:r>
     </w:p>
     <w:p>
@@ -1633,21 +1460,11 @@
         <w:pStyle w:val="PSI-Normal"/>
         <w:numPr>
           <w:ilvl w:val="0"/>
-          <w:numId w:val="13"/>
+          <w:numId w:val="17"/>
         </w:numPr>
-        <w:spacing w:before="0" w:line="240" w:lineRule="auto"/>
-      </w:pPr>
-      <w:r>
-        <w:t>El empleado de SA pr</w:t>
-      </w:r>
-      <w:r>
-        <w:t>esiona el botón “Seleccionar Archivo</w:t>
-      </w:r>
-      <w:r>
-        <w:t>”.</w:t>
-      </w:r>
-      <w:r>
-        <w:t xml:space="preserve"> Y procede a seleccionar el programa desde el explorador de archivos.</w:t>
+      </w:pPr>
+      <w:r>
+        <w:t xml:space="preserve">El empleado de Secretaría Académica selecciona la asignatura del programa a subir. </w:t>
       </w:r>
     </w:p>
     <w:p>
@@ -1655,27 +1472,17 @@
         <w:pStyle w:val="PSI-Normal"/>
         <w:numPr>
           <w:ilvl w:val="0"/>
-          <w:numId w:val="13"/>
+          <w:numId w:val="17"/>
         </w:numPr>
-        <w:spacing w:before="0" w:line="240" w:lineRule="auto"/>
-      </w:pPr>
-      <w:r>
-        <w:t xml:space="preserve">El empleado </w:t>
-      </w:r>
-      <w:r>
-        <w:t>SA</w:t>
-      </w:r>
-      <w:r>
-        <w:t xml:space="preserve"> presiona el botón “</w:t>
-      </w:r>
-      <w:r>
-        <w:t>Subir</w:t>
-      </w:r>
-      <w:r>
-        <w:t xml:space="preserve"> Programa</w:t>
-      </w:r>
-      <w:r>
-        <w:t>”.</w:t>
+      </w:pPr>
+      <w:r>
+        <w:t>Opcionalmente, el empleado de Secretaría Académica puede ingresa</w:t>
+      </w:r>
+      <w:r>
+        <w:t>r una descripción que acompañe a</w:t>
+      </w:r>
+      <w:r>
+        <w:t>l programa a subir.</w:t>
       </w:r>
     </w:p>
     <w:p>
@@ -1683,32 +1490,93 @@
         <w:pStyle w:val="PSI-Normal"/>
         <w:numPr>
           <w:ilvl w:val="0"/>
-          <w:numId w:val="13"/>
+          <w:numId w:val="17"/>
         </w:numPr>
-        <w:spacing w:before="0" w:line="240" w:lineRule="auto"/>
-      </w:pPr>
-      <w:r>
-        <w:t xml:space="preserve">El sistema informa al usuario de la operación se </w:t>
-      </w:r>
-      <w:r>
-        <w:t>realizó</w:t>
-      </w:r>
-      <w:r>
-        <w:t xml:space="preserve"> de manera exitosa.</w:t>
+      </w:pPr>
+      <w:r>
+        <w:t>El empleado de Secretaría Académica presiona el botón "Seleccionar archivo" y procede a seleccionar el programa</w:t>
+      </w:r>
+      <w:r>
+        <w:t xml:space="preserve"> (documento)</w:t>
+      </w:r>
+      <w:r>
+        <w:t xml:space="preserve"> desde el explorador de archivos. </w:t>
       </w:r>
     </w:p>
     <w:p>
       <w:pPr>
         <w:pStyle w:val="PSI-Normal"/>
-        <w:spacing w:before="0" w:line="240" w:lineRule="auto"/>
-      </w:pPr>
-      <w:bookmarkStart w:id="12" w:name="_GoBack"/>
-      <w:bookmarkEnd w:id="12"/>
+        <w:numPr>
+          <w:ilvl w:val="0"/>
+          <w:numId w:val="17"/>
+        </w:numPr>
+      </w:pPr>
+      <w:r>
+        <w:t>El empleado de Secretaría Académica presiona el botón "Subir Programa"</w:t>
+      </w:r>
+      <w:r>
+        <w:t>.</w:t>
+      </w:r>
     </w:p>
     <w:p>
       <w:pPr>
         <w:pStyle w:val="PSI-Normal"/>
-        <w:spacing w:before="0" w:line="240" w:lineRule="auto"/>
+        <w:numPr>
+          <w:ilvl w:val="0"/>
+          <w:numId w:val="17"/>
+        </w:numPr>
+      </w:pPr>
+      <w:r>
+        <w:t>El sistema despliega un mensaje de validación, para corroborar que los datos del programa a subir sea</w:t>
+      </w:r>
+      <w:r>
+        <w:t>n</w:t>
+      </w:r>
+      <w:r>
+        <w:t xml:space="preserve"> correcto</w:t>
+      </w:r>
+      <w:r>
+        <w:t>s</w:t>
+      </w:r>
+      <w:r>
+        <w:t>.</w:t>
+      </w:r>
+    </w:p>
+    <w:p>
+      <w:pPr>
+        <w:pStyle w:val="PSI-Normal"/>
+        <w:numPr>
+          <w:ilvl w:val="0"/>
+          <w:numId w:val="17"/>
+        </w:numPr>
+      </w:pPr>
+      <w:r>
+        <w:t xml:space="preserve">El empleado de Secretaría Académica presiona el botón "Confirmar". </w:t>
+      </w:r>
+      <w:r>
+        <w:t xml:space="preserve"> </w:t>
+      </w:r>
+    </w:p>
+    <w:p>
+      <w:pPr>
+        <w:pStyle w:val="PSI-Normal"/>
+        <w:numPr>
+          <w:ilvl w:val="0"/>
+          <w:numId w:val="17"/>
+        </w:numPr>
+      </w:pPr>
+      <w:r>
+        <w:t>El sistema informa que la operación se realizó de manera exitosa.</w:t>
+      </w:r>
+    </w:p>
+    <w:p>
+      <w:pPr>
+        <w:pStyle w:val="PSI-Normal"/>
+      </w:pPr>
+    </w:p>
+    <w:p>
+      <w:pPr>
+        <w:pStyle w:val="PSI-Normal"/>
       </w:pPr>
     </w:p>
     <w:p>
@@ -1717,7 +1585,12 @@
       </w:pPr>
       <w:bookmarkStart w:id="13" w:name="_Toc228206479"/>
       <w:bookmarkStart w:id="14" w:name="_Toc234686584"/>
-      <w:bookmarkStart w:id="15" w:name="_Toc257615433"/>
+    </w:p>
+    <w:p>
+      <w:pPr>
+        <w:pStyle w:val="PSI-Ttulo1"/>
+      </w:pPr>
+      <w:bookmarkStart w:id="15" w:name="_Toc17554859"/>
       <w:proofErr w:type="spellStart"/>
       <w:r>
         <w:t>Poscondiciones</w:t>
@@ -1734,8 +1607,13 @@
       <w:pPr>
         <w:pStyle w:val="PSI-Normal"/>
       </w:pPr>
-      <w:r>
-        <w:t>Programa escaneado subido exitosamente en el sistema.</w:t>
+    </w:p>
+    <w:p>
+      <w:pPr>
+        <w:pStyle w:val="PSI-Normal"/>
+      </w:pPr>
+      <w:r>
+        <w:t xml:space="preserve">El sistema carga el programa escaneado (documento) exitosamente y queda a la espera de una acción. </w:t>
       </w:r>
     </w:p>
     <w:p>
@@ -1749,9 +1627,13 @@
       </w:pPr>
       <w:bookmarkStart w:id="16" w:name="_Toc228206480"/>
       <w:bookmarkStart w:id="17" w:name="_Toc234686585"/>
-      <w:bookmarkStart w:id="18" w:name="_Toc257615434"/>
-      <w:r>
-        <w:lastRenderedPageBreak/>
+    </w:p>
+    <w:p>
+      <w:pPr>
+        <w:pStyle w:val="PSI-Ttulo1"/>
+      </w:pPr>
+      <w:bookmarkStart w:id="18" w:name="_Toc17554860"/>
+      <w:r>
         <w:t>Flujo de Eventos Alternativo</w:t>
       </w:r>
       <w:bookmarkEnd w:id="16"/>
@@ -1761,228 +1643,125 @@
     <w:p>
       <w:pPr>
         <w:pStyle w:val="PSI-Normal"/>
-        <w:rPr>
-          <w:u w:val="single"/>
-        </w:rPr>
-      </w:pPr>
-      <w:r>
-        <w:rPr>
-          <w:u w:val="single"/>
-        </w:rPr>
-        <w:t>Flujo Alternativo:</w:t>
-      </w:r>
+      </w:pPr>
     </w:p>
     <w:p>
       <w:pPr>
         <w:pStyle w:val="PSI-Normal"/>
-        <w:rPr>
-          <w:u w:val="single"/>
-        </w:rPr>
-      </w:pPr>
+      </w:pPr>
+      <w:r>
+        <w:t xml:space="preserve">Excepción 1: </w:t>
+      </w:r>
     </w:p>
     <w:p>
       <w:pPr>
         <w:pStyle w:val="PSI-Normal"/>
-        <w:numPr>
-          <w:ilvl w:val="0"/>
-          <w:numId w:val="14"/>
-        </w:numPr>
-        <w:spacing w:before="0" w:line="240" w:lineRule="auto"/>
-        <w:rPr>
-          <w:color w:val="FF0000"/>
-        </w:rPr>
-      </w:pPr>
-      <w:r>
-        <w:rPr>
-          <w:color w:val="FF0000"/>
-        </w:rPr>
-        <w:t>El sistema despliega la pantalla “Subir programa”, con un listado de todas las carreras de la UNPA - UARG.</w:t>
-      </w:r>
+      </w:pPr>
     </w:p>
     <w:p>
       <w:pPr>
         <w:pStyle w:val="PSI-Normal"/>
-        <w:numPr>
-          <w:ilvl w:val="0"/>
-          <w:numId w:val="14"/>
-        </w:numPr>
-        <w:spacing w:before="0" w:line="240" w:lineRule="auto"/>
-        <w:rPr>
-          <w:color w:val="FF0000"/>
-        </w:rPr>
-      </w:pPr>
-      <w:r>
-        <w:rPr>
-          <w:color w:val="FF0000"/>
-        </w:rPr>
-        <w:t>El empleado de SA selecciona la carrera.</w:t>
+      </w:pPr>
+      <w:r>
+        <w:t>El Empleado Secretaría Académica cancele la operación.</w:t>
       </w:r>
     </w:p>
     <w:p>
       <w:pPr>
         <w:pStyle w:val="PSI-Normal"/>
-        <w:numPr>
-          <w:ilvl w:val="0"/>
-          <w:numId w:val="14"/>
-        </w:numPr>
-        <w:spacing w:before="0" w:line="240" w:lineRule="auto"/>
-        <w:rPr>
-          <w:color w:val="FF0000"/>
-        </w:rPr>
-      </w:pPr>
-      <w:r>
-        <w:rPr>
-          <w:color w:val="FF0000"/>
-        </w:rPr>
-        <w:t xml:space="preserve">El sistema muestra el listado de </w:t>
+      </w:pPr>
+      <w:r>
+        <w:br/>
+      </w:r>
+      <w:r>
+        <w:t>Excepción 2</w:t>
+      </w:r>
+      <w:r>
+        <w:t>:</w:t>
+      </w:r>
+    </w:p>
+    <w:p>
+      <w:pPr>
+        <w:pStyle w:val="PSI-Normal"/>
+      </w:pPr>
+    </w:p>
+    <w:p>
+      <w:pPr>
+        <w:pStyle w:val="PSI-Normal"/>
+      </w:pPr>
+      <w:r>
+        <w:t xml:space="preserve">6.1 </w:t>
+      </w:r>
+      <w:r>
+        <w:t xml:space="preserve">El </w:t>
+      </w:r>
+      <w:r>
+        <w:t xml:space="preserve"> </w:t>
+      </w:r>
+      <w:r>
+        <w:t>formato del programa (documento) que se desea cargar al sistema no es válido. Es decir, no es un archivo con extensión .</w:t>
       </w:r>
       <w:proofErr w:type="spellStart"/>
       <w:r>
-        <w:rPr>
-          <w:color w:val="FF0000"/>
-        </w:rPr>
-        <w:t>el</w:t>
+        <w:t>pdf</w:t>
       </w:r>
       <w:proofErr w:type="spellEnd"/>
-      <w:r>
-        <w:rPr>
-          <w:color w:val="FF0000"/>
-        </w:rPr>
-        <w:t>/los plan/es.</w:t>
-      </w:r>
     </w:p>
     <w:p>
       <w:pPr>
         <w:pStyle w:val="PSI-Normal"/>
-        <w:numPr>
-          <w:ilvl w:val="0"/>
-          <w:numId w:val="14"/>
-        </w:numPr>
-        <w:spacing w:before="0" w:line="240" w:lineRule="auto"/>
-        <w:rPr>
-          <w:color w:val="FF0000"/>
-        </w:rPr>
-      </w:pPr>
-      <w:r>
-        <w:rPr>
-          <w:color w:val="FF0000"/>
-        </w:rPr>
-        <w:t>El empleado de SA selecciona un plan.</w:t>
-      </w:r>
+      </w:pPr>
     </w:p>
     <w:p>
       <w:pPr>
         <w:pStyle w:val="PSI-Normal"/>
-        <w:numPr>
-          <w:ilvl w:val="0"/>
-          <w:numId w:val="14"/>
-        </w:numPr>
-        <w:spacing w:before="0" w:line="240" w:lineRule="auto"/>
-        <w:rPr>
-          <w:color w:val="FF0000"/>
-        </w:rPr>
-      </w:pPr>
-      <w:r>
-        <w:rPr>
-          <w:color w:val="FF0000"/>
-        </w:rPr>
-        <w:t>Se muestran las asignaturas de las carreras correspondientes al plan seleccionado.</w:t>
+      </w:pPr>
+      <w:r>
+        <w:t>Excepción 3</w:t>
+      </w:r>
+      <w:r>
+        <w:t>:</w:t>
       </w:r>
     </w:p>
     <w:p>
       <w:pPr>
         <w:pStyle w:val="PSI-Normal"/>
-        <w:numPr>
-          <w:ilvl w:val="0"/>
-          <w:numId w:val="14"/>
-        </w:numPr>
-        <w:spacing w:before="0" w:line="240" w:lineRule="auto"/>
-        <w:rPr>
-          <w:color w:val="FF0000"/>
-        </w:rPr>
-      </w:pPr>
-      <w:r>
-        <w:rPr>
-          <w:color w:val="FF0000"/>
-        </w:rPr>
-        <w:t>El empleado de SA selecciona la asignatura y el año. Posteriormente presiona el botón “Cambiar Programa”.</w:t>
-      </w:r>
+      </w:pPr>
     </w:p>
     <w:p>
       <w:pPr>
         <w:pStyle w:val="PSI-Normal"/>
-        <w:numPr>
-          <w:ilvl w:val="0"/>
-          <w:numId w:val="14"/>
-        </w:numPr>
-        <w:spacing w:before="0" w:line="240" w:lineRule="auto"/>
-        <w:rPr>
-          <w:color w:val="FF0000"/>
-        </w:rPr>
-      </w:pPr>
-      <w:r>
-        <w:rPr>
-          <w:color w:val="FF0000"/>
-        </w:rPr>
-        <w:t>El sistema solicita el nuevo programa en PDF a cargar en el sistema.</w:t>
-      </w:r>
-    </w:p>
-    <w:p>
-      <w:pPr>
-        <w:pStyle w:val="PSI-Normal"/>
-        <w:numPr>
-          <w:ilvl w:val="0"/>
-          <w:numId w:val="14"/>
-        </w:numPr>
-        <w:spacing w:before="0" w:line="240" w:lineRule="auto"/>
-        <w:rPr>
-          <w:color w:val="FF0000"/>
-        </w:rPr>
-      </w:pPr>
-      <w:r>
-        <w:rPr>
-          <w:color w:val="FF0000"/>
-        </w:rPr>
-        <w:t>El empleado selecciona el programa correspondiente y presiona el botón “Aceptar”.</w:t>
-      </w:r>
-    </w:p>
-    <w:p>
-      <w:pPr>
-        <w:pStyle w:val="PSI-Normal"/>
-        <w:rPr>
-          <w:u w:val="single"/>
-        </w:rPr>
-      </w:pPr>
-    </w:p>
-    <w:p>
-      <w:pPr>
-        <w:pStyle w:val="PSI-Normal"/>
-        <w:rPr>
-          <w:u w:val="single"/>
-        </w:rPr>
-      </w:pPr>
-      <w:r>
-        <w:rPr>
-          <w:u w:val="single"/>
-        </w:rPr>
-        <w:t xml:space="preserve">Excepción 1: </w:t>
-      </w:r>
-    </w:p>
-    <w:p>
-      <w:pPr>
-        <w:pStyle w:val="PSI-Normal"/>
-      </w:pPr>
-      <w:r>
-        <w:t>El Empleado Secretaría Académica cancele la operación.</w:t>
+      </w:pPr>
+      <w:r>
+        <w:t>9</w:t>
+      </w:r>
+      <w:r>
+        <w:t xml:space="preserve">.1 El </w:t>
+      </w:r>
+      <w:r>
+        <w:t xml:space="preserve"> </w:t>
+      </w:r>
+      <w:r>
+        <w:t>formato del programa (documento) que se desea cargar al sistema no es válido. Es decir, no es un archivo con extensión .</w:t>
+      </w:r>
+      <w:proofErr w:type="spellStart"/>
+      <w:r>
+        <w:t>pdf</w:t>
+      </w:r>
+      <w:proofErr w:type="spellEnd"/>
+      <w:r>
+        <w:t xml:space="preserve"> original. </w:t>
       </w:r>
     </w:p>
     <w:p>
       <w:pPr>
         <w:pStyle w:val="PSI-Comentario"/>
       </w:pPr>
-      <w:r>
-        <w:br/>
-      </w:r>
+    </w:p>
+    <w:p>
+      <w:pPr>
+        <w:pStyle w:val="PSI-Comentario"/>
+      </w:pPr>
     </w:p>
     <w:p>
       <w:pPr>
@@ -1990,7 +1769,7 @@
       </w:pPr>
       <w:bookmarkStart w:id="19" w:name="_Toc228206481"/>
       <w:bookmarkStart w:id="20" w:name="_Toc234686586"/>
-      <w:bookmarkStart w:id="21" w:name="_Toc257615435"/>
+      <w:bookmarkStart w:id="21" w:name="_Toc17554861"/>
       <w:r>
         <w:t>Diagramas Asociados</w:t>
       </w:r>
@@ -2000,9 +1779,14 @@
     </w:p>
     <w:p>
       <w:pPr>
+        <w:pStyle w:val="PSI-Ttulo1"/>
+      </w:pPr>
+    </w:p>
+    <w:p>
+      <w:pPr>
         <w:pStyle w:val="PSI-Ttulo2"/>
       </w:pPr>
-      <w:bookmarkStart w:id="22" w:name="_Toc257615436"/>
+      <w:bookmarkStart w:id="22" w:name="_Toc17554862"/>
       <w:r>
         <w:t>Diagrama de Casos de Uso</w:t>
       </w:r>
@@ -2080,7 +1864,7 @@
       <w:pPr>
         <w:pStyle w:val="PSI-Ttulo2"/>
       </w:pPr>
-      <w:bookmarkStart w:id="23" w:name="_Toc257615437"/>
+      <w:bookmarkStart w:id="23" w:name="_Toc17554863"/>
       <w:r>
         <w:lastRenderedPageBreak/>
         <w:t>Diagrama de Secuencia</w:t>
@@ -2103,9 +1887,9 @@
         </w:rPr>
         <w:drawing>
           <wp:inline distT="0" distB="0" distL="0" distR="0">
-            <wp:extent cx="5400040" cy="3665070"/>
+            <wp:extent cx="5400040" cy="4420165"/>
             <wp:effectExtent l="19050" t="0" r="0" b="0"/>
-            <wp:docPr id="9" name="Imagen 2" descr="C:\xampp\htdocs\vaspa\Elaboración\Diagramas de Secuencia\CU_Subir Programa Firmado\DiagramaSecuencia_SubirProgramaFirmado.jpg"/>
+            <wp:docPr id="1" name="Imagen 1" descr="C:\xampp\htdocs\vaspa\Elaboración\Diagramas de Secuencia\CU_Subir Programa Firmado\DiagramaSecuencia_SubirProgramaFirmado VFinal.jpg"/>
             <wp:cNvGraphicFramePr>
               <a:graphicFrameLocks xmlns:a="http://schemas.openxmlformats.org/drawingml/2006/main" noChangeAspect="1"/>
             </wp:cNvGraphicFramePr>
@@ -2113,7 +1897,7 @@
               <a:graphicData uri="http://schemas.openxmlformats.org/drawingml/2006/picture">
                 <pic:pic xmlns:pic="http://schemas.openxmlformats.org/drawingml/2006/picture">
                   <pic:nvPicPr>
-                    <pic:cNvPr id="0" name="Picture 2" descr="C:\xampp\htdocs\vaspa\Elaboración\Diagramas de Secuencia\CU_Subir Programa Firmado\DiagramaSecuencia_SubirProgramaFirmado.jpg"/>
+                    <pic:cNvPr id="0" name="Picture 1" descr="C:\xampp\htdocs\vaspa\Elaboración\Diagramas de Secuencia\CU_Subir Programa Firmado\DiagramaSecuencia_SubirProgramaFirmado VFinal.jpg"/>
                     <pic:cNvPicPr>
                       <a:picLocks noChangeAspect="1" noChangeArrowheads="1"/>
                     </pic:cNvPicPr>
@@ -2128,7 +1912,7 @@
                   <pic:spPr bwMode="auto">
                     <a:xfrm>
                       <a:off x="0" y="0"/>
-                      <a:ext cx="5400040" cy="3665070"/>
+                      <a:ext cx="5400040" cy="4420165"/>
                     </a:xfrm>
                     <a:prstGeom prst="rect">
                       <a:avLst/>
@@ -2151,21 +1935,11 @@
     <w:p>
       <w:pPr>
         <w:pStyle w:val="PSI-Normal"/>
-        <w:jc w:val="center"/>
-        <w:rPr>
-          <w:i/>
-          <w:color w:val="548DD4"/>
-        </w:rPr>
       </w:pPr>
     </w:p>
     <w:p>
       <w:pPr>
         <w:pStyle w:val="PSI-Normal"/>
-        <w:jc w:val="center"/>
-        <w:rPr>
-          <w:i/>
-          <w:color w:val="548DD4"/>
-        </w:rPr>
       </w:pPr>
     </w:p>
     <w:p>
@@ -2326,7 +2100,7 @@
             <w:rFonts w:asciiTheme="majorHAnsi" w:hAnsiTheme="majorHAnsi" w:cstheme="majorHAnsi"/>
             <w:noProof/>
           </w:rPr>
-          <w:t>6</w:t>
+          <w:t>3</w:t>
         </w:r>
         <w:r>
           <w:rPr>
@@ -3497,6 +3271,92 @@
     </w:lvl>
   </w:abstractNum>
   <w:abstractNum w:abstractNumId="6">
+    <w:nsid w:val="1E5B300D"/>
+    <w:multiLevelType w:val="hybridMultilevel"/>
+    <w:tmpl w:val="B2F03F8C"/>
+    <w:lvl w:ilvl="0" w:tplc="2C0A000F">
+      <w:start w:val="1"/>
+      <w:numFmt w:val="decimal"/>
+      <w:lvlText w:val="%1."/>
+      <w:lvlJc w:val="left"/>
+      <w:pPr>
+        <w:ind w:left="720" w:hanging="360"/>
+      </w:pPr>
+    </w:lvl>
+    <w:lvl w:ilvl="1" w:tplc="2C0A0019" w:tentative="1">
+      <w:start w:val="1"/>
+      <w:numFmt w:val="lowerLetter"/>
+      <w:lvlText w:val="%2."/>
+      <w:lvlJc w:val="left"/>
+      <w:pPr>
+        <w:ind w:left="1440" w:hanging="360"/>
+      </w:pPr>
+    </w:lvl>
+    <w:lvl w:ilvl="2" w:tplc="2C0A001B" w:tentative="1">
+      <w:start w:val="1"/>
+      <w:numFmt w:val="lowerRoman"/>
+      <w:lvlText w:val="%3."/>
+      <w:lvlJc w:val="right"/>
+      <w:pPr>
+        <w:ind w:left="2160" w:hanging="180"/>
+      </w:pPr>
+    </w:lvl>
+    <w:lvl w:ilvl="3" w:tplc="2C0A000F" w:tentative="1">
+      <w:start w:val="1"/>
+      <w:numFmt w:val="decimal"/>
+      <w:lvlText w:val="%4."/>
+      <w:lvlJc w:val="left"/>
+      <w:pPr>
+        <w:ind w:left="2880" w:hanging="360"/>
+      </w:pPr>
+    </w:lvl>
+    <w:lvl w:ilvl="4" w:tplc="2C0A0019" w:tentative="1">
+      <w:start w:val="1"/>
+      <w:numFmt w:val="lowerLetter"/>
+      <w:lvlText w:val="%5."/>
+      <w:lvlJc w:val="left"/>
+      <w:pPr>
+        <w:ind w:left="3600" w:hanging="360"/>
+      </w:pPr>
+    </w:lvl>
+    <w:lvl w:ilvl="5" w:tplc="2C0A001B" w:tentative="1">
+      <w:start w:val="1"/>
+      <w:numFmt w:val="lowerRoman"/>
+      <w:lvlText w:val="%6."/>
+      <w:lvlJc w:val="right"/>
+      <w:pPr>
+        <w:ind w:left="4320" w:hanging="180"/>
+      </w:pPr>
+    </w:lvl>
+    <w:lvl w:ilvl="6" w:tplc="2C0A000F" w:tentative="1">
+      <w:start w:val="1"/>
+      <w:numFmt w:val="decimal"/>
+      <w:lvlText w:val="%7."/>
+      <w:lvlJc w:val="left"/>
+      <w:pPr>
+        <w:ind w:left="5040" w:hanging="360"/>
+      </w:pPr>
+    </w:lvl>
+    <w:lvl w:ilvl="7" w:tplc="2C0A0019" w:tentative="1">
+      <w:start w:val="1"/>
+      <w:numFmt w:val="lowerLetter"/>
+      <w:lvlText w:val="%8."/>
+      <w:lvlJc w:val="left"/>
+      <w:pPr>
+        <w:ind w:left="5760" w:hanging="360"/>
+      </w:pPr>
+    </w:lvl>
+    <w:lvl w:ilvl="8" w:tplc="2C0A001B" w:tentative="1">
+      <w:start w:val="1"/>
+      <w:numFmt w:val="lowerRoman"/>
+      <w:lvlText w:val="%9."/>
+      <w:lvlJc w:val="right"/>
+      <w:pPr>
+        <w:ind w:left="6480" w:hanging="180"/>
+      </w:pPr>
+    </w:lvl>
+  </w:abstractNum>
+  <w:abstractNum w:abstractNumId="7">
     <w:nsid w:val="255F5799"/>
     <w:multiLevelType w:val="hybridMultilevel"/>
     <w:tmpl w:val="B8F40458"/>
@@ -3582,7 +3442,7 @@
       </w:pPr>
     </w:lvl>
   </w:abstractNum>
-  <w:abstractNum w:abstractNumId="7">
+  <w:abstractNum w:abstractNumId="8">
     <w:nsid w:val="487036EC"/>
     <w:multiLevelType w:val="hybridMultilevel"/>
     <w:tmpl w:val="BDFE724A"/>
@@ -3668,7 +3528,7 @@
       </w:pPr>
     </w:lvl>
   </w:abstractNum>
-  <w:abstractNum w:abstractNumId="8">
+  <w:abstractNum w:abstractNumId="9">
     <w:nsid w:val="4FD13BE3"/>
     <w:multiLevelType w:val="hybridMultilevel"/>
     <w:tmpl w:val="2B48AFD0"/>
@@ -3754,7 +3614,7 @@
       </w:pPr>
     </w:lvl>
   </w:abstractNum>
-  <w:abstractNum w:abstractNumId="9">
+  <w:abstractNum w:abstractNumId="10">
     <w:nsid w:val="52D90BB8"/>
     <w:multiLevelType w:val="hybridMultilevel"/>
     <w:tmpl w:val="1D2461DE"/>
@@ -3868,7 +3728,7 @@
       </w:rPr>
     </w:lvl>
   </w:abstractNum>
-  <w:abstractNum w:abstractNumId="10">
+  <w:abstractNum w:abstractNumId="11">
     <w:nsid w:val="708E589C"/>
     <w:multiLevelType w:val="multilevel"/>
     <w:tmpl w:val="381042DE"/>
@@ -4008,7 +3868,93 @@
       </w:rPr>
     </w:lvl>
   </w:abstractNum>
-  <w:abstractNum w:abstractNumId="11">
+  <w:abstractNum w:abstractNumId="12">
+    <w:nsid w:val="771E04D5"/>
+    <w:multiLevelType w:val="hybridMultilevel"/>
+    <w:tmpl w:val="D3B09BF6"/>
+    <w:lvl w:ilvl="0" w:tplc="2C0A000F">
+      <w:start w:val="1"/>
+      <w:numFmt w:val="decimal"/>
+      <w:lvlText w:val="%1."/>
+      <w:lvlJc w:val="left"/>
+      <w:pPr>
+        <w:ind w:left="720" w:hanging="360"/>
+      </w:pPr>
+    </w:lvl>
+    <w:lvl w:ilvl="1" w:tplc="2C0A0019" w:tentative="1">
+      <w:start w:val="1"/>
+      <w:numFmt w:val="lowerLetter"/>
+      <w:lvlText w:val="%2."/>
+      <w:lvlJc w:val="left"/>
+      <w:pPr>
+        <w:ind w:left="1440" w:hanging="360"/>
+      </w:pPr>
+    </w:lvl>
+    <w:lvl w:ilvl="2" w:tplc="2C0A001B" w:tentative="1">
+      <w:start w:val="1"/>
+      <w:numFmt w:val="lowerRoman"/>
+      <w:lvlText w:val="%3."/>
+      <w:lvlJc w:val="right"/>
+      <w:pPr>
+        <w:ind w:left="2160" w:hanging="180"/>
+      </w:pPr>
+    </w:lvl>
+    <w:lvl w:ilvl="3" w:tplc="2C0A000F" w:tentative="1">
+      <w:start w:val="1"/>
+      <w:numFmt w:val="decimal"/>
+      <w:lvlText w:val="%4."/>
+      <w:lvlJc w:val="left"/>
+      <w:pPr>
+        <w:ind w:left="2880" w:hanging="360"/>
+      </w:pPr>
+    </w:lvl>
+    <w:lvl w:ilvl="4" w:tplc="2C0A0019" w:tentative="1">
+      <w:start w:val="1"/>
+      <w:numFmt w:val="lowerLetter"/>
+      <w:lvlText w:val="%5."/>
+      <w:lvlJc w:val="left"/>
+      <w:pPr>
+        <w:ind w:left="3600" w:hanging="360"/>
+      </w:pPr>
+    </w:lvl>
+    <w:lvl w:ilvl="5" w:tplc="2C0A001B" w:tentative="1">
+      <w:start w:val="1"/>
+      <w:numFmt w:val="lowerRoman"/>
+      <w:lvlText w:val="%6."/>
+      <w:lvlJc w:val="right"/>
+      <w:pPr>
+        <w:ind w:left="4320" w:hanging="180"/>
+      </w:pPr>
+    </w:lvl>
+    <w:lvl w:ilvl="6" w:tplc="2C0A000F" w:tentative="1">
+      <w:start w:val="1"/>
+      <w:numFmt w:val="decimal"/>
+      <w:lvlText w:val="%7."/>
+      <w:lvlJc w:val="left"/>
+      <w:pPr>
+        <w:ind w:left="5040" w:hanging="360"/>
+      </w:pPr>
+    </w:lvl>
+    <w:lvl w:ilvl="7" w:tplc="2C0A0019" w:tentative="1">
+      <w:start w:val="1"/>
+      <w:numFmt w:val="lowerLetter"/>
+      <w:lvlText w:val="%8."/>
+      <w:lvlJc w:val="left"/>
+      <w:pPr>
+        <w:ind w:left="5760" w:hanging="360"/>
+      </w:pPr>
+    </w:lvl>
+    <w:lvl w:ilvl="8" w:tplc="2C0A001B" w:tentative="1">
+      <w:start w:val="1"/>
+      <w:numFmt w:val="lowerRoman"/>
+      <w:lvlText w:val="%9."/>
+      <w:lvlJc w:val="right"/>
+      <w:pPr>
+        <w:ind w:left="6480" w:hanging="180"/>
+      </w:pPr>
+    </w:lvl>
+  </w:abstractNum>
+  <w:abstractNum w:abstractNumId="13">
     <w:nsid w:val="7DD64906"/>
     <w:multiLevelType w:val="hybridMultilevel"/>
     <w:tmpl w:val="795E7434"/>
@@ -4123,16 +4069,16 @@
     </w:lvl>
   </w:abstractNum>
   <w:num w:numId="1">
-    <w:abstractNumId w:val="6"/>
+    <w:abstractNumId w:val="7"/>
   </w:num>
   <w:num w:numId="2">
-    <w:abstractNumId w:val="7"/>
+    <w:abstractNumId w:val="8"/>
   </w:num>
   <w:num w:numId="3">
-    <w:abstractNumId w:val="7"/>
+    <w:abstractNumId w:val="8"/>
   </w:num>
   <w:num w:numId="4">
-    <w:abstractNumId w:val="7"/>
+    <w:abstractNumId w:val="8"/>
   </w:num>
   <w:num w:numId="5">
     <w:abstractNumId w:val="1"/>
@@ -4147,22 +4093,22 @@
     <w:abstractNumId w:val="0"/>
   </w:num>
   <w:num w:numId="9">
-    <w:abstractNumId w:val="10"/>
+    <w:abstractNumId w:val="11"/>
   </w:num>
   <w:num w:numId="10">
-    <w:abstractNumId w:val="11"/>
+    <w:abstractNumId w:val="13"/>
   </w:num>
   <w:num w:numId="11">
     <w:abstractNumId w:val="5"/>
   </w:num>
   <w:num w:numId="12">
-    <w:abstractNumId w:val="9"/>
+    <w:abstractNumId w:val="10"/>
   </w:num>
   <w:num w:numId="13">
     <w:abstractNumId w:val="4"/>
   </w:num>
   <w:num w:numId="14">
-    <w:abstractNumId w:val="8"/>
+    <w:abstractNumId w:val="9"/>
   </w:num>
   <w:num w:numId="15">
     <w:abstractNumId w:val="4"/>
@@ -4193,6 +4139,12 @@
     <w:lvlOverride w:ilvl="8">
       <w:startOverride w:val="1"/>
     </w:lvlOverride>
+  </w:num>
+  <w:num w:numId="16">
+    <w:abstractNumId w:val="12"/>
+  </w:num>
+  <w:num w:numId="17">
+    <w:abstractNumId w:val="6"/>
   </w:num>
 </w:numbering>
 </file>
@@ -5066,8 +5018,10 @@
     <w:basedOn w:val="Normal"/>
     <w:autoRedefine/>
     <w:qFormat/>
-    <w:rsid w:val="009A3173"/>
+    <w:rsid w:val="00592D8D"/>
     <w:pPr>
+      <w:spacing w:before="0" w:line="240" w:lineRule="auto"/>
+      <w:ind w:left="0" w:firstLine="0"/>
       <w:jc w:val="both"/>
     </w:pPr>
     <w:rPr>
@@ -5396,7 +5350,7 @@
 </file>
 
 <file path=customXml/itemProps2.xml><?xml version="1.0" encoding="utf-8"?>
-<ds:datastoreItem xmlns:ds="http://schemas.openxmlformats.org/officeDocument/2006/customXml" ds:itemID="{2D745A84-287E-443C-89AA-67977B332C64}">
+<ds:datastoreItem xmlns:ds="http://schemas.openxmlformats.org/officeDocument/2006/customXml" ds:itemID="{DBBFC9FD-C2EC-4B63-B0D7-F33AA27C31CA}">
   <ds:schemaRefs>
     <ds:schemaRef ds:uri="http://schemas.openxmlformats.org/officeDocument/2006/bibliography"/>
   </ds:schemaRefs>

</xml_diff>